<commit_message>
jokes generator project completed
</commit_message>
<xml_diff>
--- a/Projects/questions/jsProjects.docx
+++ b/Projects/questions/jsProjects.docx
@@ -78,13 +78,6 @@
         </w:rPr>
         <w:t xml:space="preserve"> 1,2,4,7,22, 25,</w:t>
       </w:r>
-      <w:r>
-        <w:rPr>
-          <w:rFonts w:ascii="Times New Roman" w:hAnsi="Times New Roman" w:cs="Times New Roman"/>
-          <w:sz w:val="40"/>
-          <w:szCs w:val="40"/>
-        </w:rPr>
-      </w:r>
     </w:p>
     <w:p>
       <w:pPr>
@@ -215,38 +208,43 @@
     </w:p>
     <w:p>
       <w:pPr>
-        <w:rPr>
-          <w:rFonts w:ascii="Times New Roman" w:hAnsi="Times New Roman" w:cs="Times New Roman"/>
-          <w:b/>
-          <w:sz w:val="32"/>
-          <w:szCs w:val="32"/>
-        </w:rPr>
-      </w:pPr>
-      <w:r>
-        <w:rPr>
-          <w:rFonts w:ascii="Times New Roman" w:hAnsi="Times New Roman" w:cs="Times New Roman"/>
-          <w:b/>
-          <w:sz w:val="32"/>
-          <w:szCs w:val="32"/>
-        </w:rPr>
-        <w:t>3. Countdown App:</w:t>
-      </w:r>
-    </w:p>
-    <w:p>
-      <w:pPr>
-        <w:rPr>
-          <w:rFonts w:ascii="Times New Roman" w:hAnsi="Times New Roman" w:eastAsia="Times New Roman" w:cs="Times New Roman"/>
-          <w:sz w:val="32"/>
-          <w:szCs w:val="32"/>
-        </w:rPr>
-      </w:pPr>
-      <w:r>
-        <w:rPr>
-          <w:rFonts w:ascii="Times New Roman" w:hAnsi="Times New Roman" w:eastAsia="Times New Roman" w:cs="Times New Roman"/>
-          <w:sz w:val="32"/>
-          <w:szCs w:val="32"/>
-        </w:rPr>
-        <w:t xml:space="preserve">        Build a countdown app which takes the start position from the user and on reaching zero,the countdown stops.</w:t>
+        <w:ind w:firstLine="720"/>
+        <w:rPr>
+          <w:rFonts w:ascii="Times New Roman" w:hAnsi="Times New Roman" w:cs="Times New Roman"/>
+          <w:b/>
+          <w:sz w:val="20"/>
+          <w:szCs w:val="20"/>
+        </w:rPr>
+      </w:pPr>
+      <w:r>
+        <w:rPr>
+          <w:rFonts w:ascii="Times New Roman" w:hAnsi="Times New Roman" w:cs="Times New Roman"/>
+          <w:b/>
+          <w:sz w:val="20"/>
+          <w:szCs w:val="20"/>
+        </w:rPr>
+        <w:t>3. Countdown App: [Not important]   XX</w:t>
+      </w:r>
+    </w:p>
+    <w:p>
+      <w:pPr>
+        <w:rPr>
+          <w:rFonts w:ascii="Times New Roman" w:hAnsi="Times New Roman" w:eastAsia="Times New Roman" w:cs="Times New Roman"/>
+          <w:sz w:val="20"/>
+          <w:szCs w:val="20"/>
+        </w:rPr>
+      </w:pPr>
+      <w:r>
+        <w:rPr>
+          <w:rFonts w:ascii="Times New Roman" w:hAnsi="Times New Roman" w:eastAsia="Times New Roman" w:cs="Times New Roman"/>
+          <w:sz w:val="20"/>
+          <w:szCs w:val="20"/>
+        </w:rPr>
+        <w:t xml:space="preserve">        </w:t>
+        <w:tab/>
+        <w:t xml:space="preserve">Build a countdown app which takes the start position from the user and on reaching zero,the </w:t>
+        <w:tab/>
+        <w:t>countdown stops.</w:t>
       </w:r>
     </w:p>
     <w:p>
@@ -2050,7 +2048,7 @@
           <w:sz w:val="32"/>
           <w:szCs w:val="32"/>
         </w:rPr>
-        <w:t>Left to do: 25 - 6 = 19;</w:t>
+        <w:t>Left to do: 25 - 7 = 18;</w:t>
       </w:r>
     </w:p>
     <w:p>

</xml_diff>

<commit_message>
Palindrome checker app created
</commit_message>
<xml_diff>
--- a/Projects/questions/jsProjects.docx
+++ b/Projects/questions/jsProjects.docx
@@ -76,7 +76,7 @@
           <w:sz w:val="40"/>
           <w:szCs w:val="40"/>
         </w:rPr>
-        <w:t xml:space="preserve"> 1,2,4,7,22, 25,</w:t>
+        <w:t xml:space="preserve"> 1,2,4,5,7,22, 25,</w:t>
       </w:r>
     </w:p>
     <w:p>
@@ -306,52 +306,56 @@
       <w:pPr>
         <w:rPr>
           <w:rFonts w:ascii="Times New Roman" w:hAnsi="Times New Roman" w:eastAsia="Times New Roman" w:cs="Times New Roman"/>
-          <w:sz w:val="32"/>
-          <w:szCs w:val="32"/>
-        </w:rPr>
-      </w:pPr>
-      <w:r>
-        <w:rPr>
-          <w:rFonts w:ascii="Times New Roman" w:hAnsi="Times New Roman" w:eastAsia="Times New Roman" w:cs="Times New Roman"/>
-          <w:sz w:val="32"/>
-          <w:szCs w:val="32"/>
-        </w:rPr>
-      </w:r>
-    </w:p>
-    <w:p>
-      <w:pPr>
-        <w:rPr>
-          <w:rFonts w:ascii="Times New Roman" w:hAnsi="Times New Roman" w:cs="Times New Roman"/>
-          <w:b/>
-          <w:sz w:val="32"/>
-          <w:szCs w:val="32"/>
-        </w:rPr>
-      </w:pPr>
-      <w:r>
-        <w:rPr>
-          <w:rFonts w:ascii="Times New Roman" w:hAnsi="Times New Roman" w:cs="Times New Roman"/>
-          <w:b/>
-          <w:sz w:val="32"/>
-          <w:szCs w:val="32"/>
-        </w:rPr>
-        <w:t>5. Palindrome Checker Game:</w:t>
-      </w:r>
-    </w:p>
-    <w:p>
-      <w:pPr>
-        <w:rPr>
-          <w:rFonts w:ascii="Times New Roman" w:hAnsi="Times New Roman" w:eastAsia="Times New Roman" w:cs="Times New Roman"/>
-          <w:sz w:val="32"/>
-          <w:szCs w:val="32"/>
-        </w:rPr>
-      </w:pPr>
-      <w:r>
-        <w:rPr>
-          <w:rFonts w:ascii="Times New Roman" w:hAnsi="Times New Roman" w:eastAsia="Times New Roman" w:cs="Times New Roman"/>
-          <w:sz w:val="32"/>
-          <w:szCs w:val="32"/>
-        </w:rPr>
-        <w:t xml:space="preserve">       Users can enter text or numbers and check whether the entered value is palindrome or not by clicking on the check button.</w:t>
+          <w:sz w:val="24"/>
+          <w:szCs w:val="24"/>
+        </w:rPr>
+      </w:pPr>
+      <w:r>
+        <w:rPr>
+          <w:rFonts w:ascii="Times New Roman" w:hAnsi="Times New Roman" w:eastAsia="Times New Roman" w:cs="Times New Roman"/>
+          <w:sz w:val="24"/>
+          <w:szCs w:val="24"/>
+        </w:rPr>
+      </w:r>
+    </w:p>
+    <w:p>
+      <w:pPr>
+        <w:ind w:firstLine="720"/>
+        <w:rPr>
+          <w:rFonts w:ascii="Times New Roman" w:hAnsi="Times New Roman" w:cs="Times New Roman"/>
+          <w:b/>
+          <w:sz w:val="24"/>
+          <w:szCs w:val="24"/>
+        </w:rPr>
+      </w:pPr>
+      <w:r>
+        <w:rPr>
+          <w:rFonts w:ascii="Times New Roman" w:hAnsi="Times New Roman" w:cs="Times New Roman"/>
+          <w:b/>
+          <w:sz w:val="24"/>
+          <w:szCs w:val="24"/>
+        </w:rPr>
+        <w:t>5. Palindrome Checker Game: [completed]</w:t>
+      </w:r>
+    </w:p>
+    <w:p>
+      <w:pPr>
+        <w:ind w:firstLine="720"/>
+        <w:rPr>
+          <w:rFonts w:ascii="Times New Roman" w:hAnsi="Times New Roman" w:eastAsia="Times New Roman" w:cs="Times New Roman"/>
+          <w:sz w:val="24"/>
+          <w:szCs w:val="24"/>
+        </w:rPr>
+      </w:pPr>
+      <w:r>
+        <w:rPr>
+          <w:rFonts w:ascii="Times New Roman" w:hAnsi="Times New Roman" w:eastAsia="Times New Roman" w:cs="Times New Roman"/>
+          <w:sz w:val="24"/>
+          <w:szCs w:val="24"/>
+        </w:rPr>
+        <w:t xml:space="preserve">Users can enter text or numbers and check whether the entered value is palindrome or </w:t>
+        <w:tab/>
+        <w:t>not by clicking on the check button.</w:t>
       </w:r>
     </w:p>
     <w:p>
@@ -2048,7 +2052,7 @@
           <w:sz w:val="32"/>
           <w:szCs w:val="32"/>
         </w:rPr>
-        <w:t>Left to do: 25 - 7 = 18;</w:t>
+        <w:t>Left to do: 25 - 8 = 17;</w:t>
       </w:r>
     </w:p>
     <w:p>

</xml_diff>

<commit_message>
Signup page project completed
</commit_message>
<xml_diff>
--- a/Projects/questions/jsProjects.docx
+++ b/Projects/questions/jsProjects.docx
@@ -76,7 +76,7 @@
           <w:sz w:val="40"/>
           <w:szCs w:val="40"/>
         </w:rPr>
-        <w:t xml:space="preserve"> 1,2,4,5,7,22, 25,</w:t>
+        <w:t xml:space="preserve"> 1,2,4,5,6,7,22, 25,</w:t>
       </w:r>
     </w:p>
     <w:p>
@@ -376,19 +376,20 @@
     </w:p>
     <w:p>
       <w:pPr>
-        <w:rPr>
-          <w:rFonts w:ascii="Times New Roman" w:hAnsi="Times New Roman" w:cs="Times New Roman"/>
-          <w:b/>
-          <w:sz w:val="32"/>
-          <w:szCs w:val="32"/>
-        </w:rPr>
-      </w:pPr>
-      <w:r>
-        <w:rPr>
-          <w:rFonts w:ascii="Times New Roman" w:hAnsi="Times New Roman" w:cs="Times New Roman"/>
-          <w:b/>
-          <w:sz w:val="32"/>
-          <w:szCs w:val="32"/>
+        <w:ind w:left="720"/>
+        <w:rPr>
+          <w:rFonts w:ascii="Times New Roman" w:hAnsi="Times New Roman" w:cs="Times New Roman"/>
+          <w:b/>
+          <w:sz w:val="24"/>
+          <w:szCs w:val="24"/>
+        </w:rPr>
+      </w:pPr>
+      <w:r>
+        <w:rPr>
+          <w:rFonts w:ascii="Times New Roman" w:hAnsi="Times New Roman" w:cs="Times New Roman"/>
+          <w:b/>
+          <w:sz w:val="24"/>
+          <w:szCs w:val="24"/>
         </w:rPr>
         <w:t>6. Complete Form Validation:</w:t>
       </w:r>
@@ -397,49 +398,25 @@
       <w:pPr>
         <w:rPr>
           <w:rFonts w:ascii="Times New Roman" w:hAnsi="Times New Roman" w:eastAsia="Times New Roman" w:cs="Times New Roman"/>
-          <w:sz w:val="32"/>
-          <w:szCs w:val="32"/>
-        </w:rPr>
-      </w:pPr>
-      <w:r>
-        <w:rPr>
-          <w:rFonts w:ascii="Times New Roman" w:hAnsi="Times New Roman" w:eastAsia="Times New Roman" w:cs="Times New Roman"/>
-          <w:sz w:val="32"/>
-          <w:szCs w:val="32"/>
-        </w:rPr>
-        <w:t xml:space="preserve">            Create a simple sign up form with four input fields: username, email,password,confirm password and when you click the sign up without filling anything or incorrect data, the form will show an error message.To validate the password you can use RegEx. </w:t>
-      </w:r>
-    </w:p>
-    <w:p>
-      <w:pPr>
-        <w:rPr>
-          <w:rFonts w:ascii="Times New Roman" w:hAnsi="Times New Roman" w:eastAsia="Times New Roman" w:cs="Times New Roman"/>
-          <w:sz w:val="32"/>
-          <w:szCs w:val="32"/>
-        </w:rPr>
-      </w:pPr>
-      <w:r>
-        <w:rPr>
-          <w:rFonts w:ascii="Times New Roman" w:hAnsi="Times New Roman" w:eastAsia="Times New Roman" w:cs="Times New Roman"/>
-          <w:sz w:val="32"/>
-          <w:szCs w:val="32"/>
-        </w:rPr>
-      </w:r>
-    </w:p>
-    <w:p>
-      <w:pPr>
-        <w:rPr>
-          <w:rFonts w:ascii="Times New Roman" w:hAnsi="Times New Roman" w:eastAsia="Times New Roman" w:cs="Times New Roman"/>
-          <w:sz w:val="32"/>
-          <w:szCs w:val="32"/>
-        </w:rPr>
-      </w:pPr>
-      <w:r>
-        <w:rPr>
-          <w:rFonts w:ascii="Times New Roman" w:hAnsi="Times New Roman" w:eastAsia="Times New Roman" w:cs="Times New Roman"/>
-          <w:sz w:val="32"/>
-          <w:szCs w:val="32"/>
-        </w:rPr>
+          <w:sz w:val="24"/>
+          <w:szCs w:val="24"/>
+        </w:rPr>
+      </w:pPr>
+      <w:r>
+        <w:rPr>
+          <w:rFonts w:ascii="Times New Roman" w:hAnsi="Times New Roman" w:eastAsia="Times New Roman" w:cs="Times New Roman"/>
+          <w:sz w:val="24"/>
+          <w:szCs w:val="24"/>
+        </w:rPr>
+        <w:t xml:space="preserve">            Create a simple sign up form with four input fields: username, </w:t>
+        <w:tab/>
+        <w:tab/>
+        <w:tab/>
+        <w:t xml:space="preserve">email,password,confirm password and when you click the sign up without filling </w:t>
+        <w:tab/>
+        <w:t xml:space="preserve">anything or incorrect data, the form will show an error message.To validate the </w:t>
+        <w:tab/>
+        <w:t xml:space="preserve">password you can use RegEx. </w:t>
       </w:r>
     </w:p>
     <w:p>
@@ -2052,27 +2029,7 @@
           <w:sz w:val="32"/>
           <w:szCs w:val="32"/>
         </w:rPr>
-        <w:t>Left to do: 25 - 8 = 17;</w:t>
-      </w:r>
-    </w:p>
-    <w:p>
-      <w:pPr>
-        <w:rPr>
-          <w:rFonts w:ascii="Times New Roman" w:hAnsi="Times New Roman" w:cs="Times New Roman"/>
-          <w:b/>
-          <w:color w:val="202124"/>
-          <w:sz w:val="32"/>
-          <w:szCs w:val="32"/>
-        </w:rPr>
-      </w:pPr>
-      <w:r>
-        <w:rPr>
-          <w:rFonts w:ascii="Times New Roman" w:hAnsi="Times New Roman" w:cs="Times New Roman"/>
-          <w:b/>
-          <w:color w:val="202124"/>
-          <w:sz w:val="32"/>
-          <w:szCs w:val="32"/>
-        </w:rPr>
+        <w:t>Left to do: 25 - 9 = 16;</w:t>
       </w:r>
     </w:p>
     <w:sectPr>

</xml_diff>

<commit_message>
typing game project completed
</commit_message>
<xml_diff>
--- a/Projects/questions/jsProjects.docx
+++ b/Projects/questions/jsProjects.docx
@@ -76,7 +76,7 @@
           <w:sz w:val="40"/>
           <w:szCs w:val="40"/>
         </w:rPr>
-        <w:t xml:space="preserve"> 1,2,4,5,6,7,22, 25,</w:t>
+        <w:t xml:space="preserve"> 1,2,4,5,6,7,9,22, 25,</w:t>
       </w:r>
     </w:p>
     <w:p>
@@ -112,7 +112,7 @@
           <w:sz w:val="24"/>
           <w:szCs w:val="24"/>
         </w:rPr>
-        <w:t>1.  Calculator App:</w:t>
+        <w:t>1.  Calculator App:  [COMPLETED]</w:t>
       </w:r>
     </w:p>
     <w:p>
@@ -391,7 +391,7 @@
           <w:sz w:val="24"/>
           <w:szCs w:val="24"/>
         </w:rPr>
-        <w:t>6. Complete Form Validation:</w:t>
+        <w:t>6. Complete Form Validation: [COMPLETED]</w:t>
       </w:r>
     </w:p>
     <w:p>
@@ -570,8 +570,8 @@
           <w:rFonts w:ascii="Times New Roman" w:hAnsi="Times New Roman" w:cs="Times New Roman"/>
           <w:highlight w:val="white"/>
           <w:color w:val="24292f"/>
-          <w:sz w:val="32"/>
-          <w:szCs w:val="32"/>
+          <w:sz w:val="24"/>
+          <w:szCs w:val="24"/>
         </w:rPr>
       </w:pPr>
       <w:r>
@@ -579,20 +579,19 @@
           <w:rFonts w:ascii="Times New Roman" w:hAnsi="Times New Roman" w:cs="Times New Roman"/>
           <w:highlight w:val="white"/>
           <w:color w:val="24292f"/>
-          <w:sz w:val="32"/>
-          <w:szCs w:val="32"/>
-        </w:rPr>
-      </w:r>
-    </w:p>
-    <w:p>
-      <w:pPr>
-        <w:rPr>
-          <w:rFonts w:ascii="Times New Roman" w:hAnsi="Times New Roman" w:cs="Times New Roman"/>
-          <w:b/>
-          <w:highlight w:val="white"/>
-          <w:color w:val="202124"/>
-          <w:sz w:val="32"/>
-          <w:szCs w:val="32"/>
+          <w:sz w:val="24"/>
+          <w:szCs w:val="24"/>
+        </w:rPr>
+      </w:r>
+    </w:p>
+    <w:p>
+      <w:pPr>
+        <w:ind w:firstLine="720"/>
+        <w:rPr>
+          <w:rFonts w:ascii="Times New Roman" w:hAnsi="Times New Roman" w:cs="Times New Roman"/>
+          <w:b/>
+          <w:sz w:val="24"/>
+          <w:szCs w:val="24"/>
         </w:rPr>
       </w:pPr>
       <w:r>
@@ -601,8 +600,8 @@
           <w:b/>
           <w:highlight w:val="white"/>
           <w:color w:val="24292f"/>
-          <w:sz w:val="32"/>
-          <w:szCs w:val="32"/>
+          <w:sz w:val="24"/>
+          <w:szCs w:val="24"/>
         </w:rPr>
         <w:t xml:space="preserve">9. </w:t>
       </w:r>
@@ -612,8 +611,8 @@
           <w:b/>
           <w:highlight w:val="white"/>
           <w:color w:val="202124"/>
-          <w:sz w:val="32"/>
-          <w:szCs w:val="32"/>
+          <w:sz w:val="24"/>
+          <w:szCs w:val="24"/>
         </w:rPr>
         <w:t>Typing Game:</w:t>
       </w:r>
@@ -623,9 +622,19 @@
           <w:b/>
           <w:highlight w:val="white"/>
           <w:color w:val="202124"/>
-          <w:sz w:val="32"/>
-          <w:szCs w:val="32"/>
-        </w:rPr>
+          <w:sz w:val="24"/>
+          <w:szCs w:val="24"/>
+        </w:rPr>
+        <w:t xml:space="preserve"> </w:t>
+      </w:r>
+      <w:r>
+        <w:rPr>
+          <w:rFonts w:ascii="Times New Roman" w:hAnsi="Times New Roman" w:cs="Times New Roman"/>
+          <w:b/>
+          <w:sz w:val="24"/>
+          <w:szCs w:val="24"/>
+        </w:rPr>
+        <w:t xml:space="preserve"> [COMPLETED]</w:t>
       </w:r>
     </w:p>
     <w:p>
@@ -634,8 +643,8 @@
           <w:rFonts w:ascii="Times New Roman" w:hAnsi="Times New Roman" w:eastAsia="Times New Roman" w:cs="Times New Roman"/>
           <w:highlight w:val="white"/>
           <w:color w:val="202124"/>
-          <w:sz w:val="32"/>
-          <w:szCs w:val="32"/>
+          <w:sz w:val="24"/>
+          <w:szCs w:val="24"/>
         </w:rPr>
       </w:pPr>
       <w:r>
@@ -644,8 +653,8 @@
           <w:b/>
           <w:highlight w:val="white"/>
           <w:color w:val="202124"/>
-          <w:sz w:val="32"/>
-          <w:szCs w:val="32"/>
+          <w:sz w:val="24"/>
+          <w:szCs w:val="24"/>
         </w:rPr>
         <w:t xml:space="preserve">           </w:t>
       </w:r>
@@ -654,18 +663,20 @@
           <w:rFonts w:ascii="Times New Roman" w:hAnsi="Times New Roman" w:eastAsia="Times New Roman" w:cs="Times New Roman"/>
           <w:highlight w:val="white"/>
           <w:color w:val="202124"/>
-          <w:sz w:val="32"/>
-          <w:szCs w:val="32"/>
-        </w:rPr>
-        <w:t>On clicking on start typing the counter starts and displays the time the user takes to type.</w:t>
+          <w:sz w:val="24"/>
+          <w:szCs w:val="24"/>
+        </w:rPr>
+        <w:t xml:space="preserve"> On clicking on start typing the counter starts and displays the time the user takes to </w:t>
+        <w:tab/>
+        <w:t>type.</w:t>
       </w:r>
       <w:r>
         <w:rPr>
           <w:rFonts w:ascii="Times New Roman" w:hAnsi="Times New Roman" w:eastAsia="Times New Roman" w:cs="Times New Roman"/>
           <w:highlight w:val="white"/>
           <w:color w:val="202124"/>
-          <w:sz w:val="32"/>
-          <w:szCs w:val="32"/>
+          <w:sz w:val="24"/>
+          <w:szCs w:val="24"/>
         </w:rPr>
       </w:r>
     </w:p>
@@ -2029,7 +2040,7 @@
           <w:sz w:val="32"/>
           <w:szCs w:val="32"/>
         </w:rPr>
-        <w:t>Left to do: 25 - 9 = 16;</w:t>
+        <w:t>Left to do: 25 - 10 = 15;</w:t>
       </w:r>
     </w:p>
     <w:sectPr>

</xml_diff>

<commit_message>
Quote generator app created and jokes generator bug fixed
</commit_message>
<xml_diff>
--- a/Projects/questions/jsProjects.docx
+++ b/Projects/questions/jsProjects.docx
@@ -76,7 +76,7 @@
           <w:sz w:val="40"/>
           <w:szCs w:val="40"/>
         </w:rPr>
-        <w:t xml:space="preserve"> 1,2,4,5,6,7,9,22, 25,</w:t>
+        <w:t xml:space="preserve"> 1,2,4,5,6,7,9,16,22, 25</w:t>
       </w:r>
     </w:p>
     <w:p>
@@ -614,18 +614,7 @@
           <w:sz w:val="24"/>
           <w:szCs w:val="24"/>
         </w:rPr>
-        <w:t>Typing Game:</w:t>
-      </w:r>
-      <w:r>
-        <w:rPr>
-          <w:rFonts w:ascii="Times New Roman" w:hAnsi="Times New Roman" w:cs="Times New Roman"/>
-          <w:b/>
-          <w:highlight w:val="white"/>
-          <w:color w:val="202124"/>
-          <w:sz w:val="24"/>
-          <w:szCs w:val="24"/>
-        </w:rPr>
-        <w:t xml:space="preserve"> </w:t>
+        <w:t xml:space="preserve">Typing Game: </w:t>
       </w:r>
       <w:r>
         <w:rPr>
@@ -1162,40 +1151,41 @@
     </w:p>
     <w:p>
       <w:pPr>
-        <w:rPr>
-          <w:rFonts w:ascii="Times New Roman" w:hAnsi="Times New Roman" w:cs="Times New Roman"/>
-          <w:b/>
-          <w:color w:val="202124"/>
-          <w:sz w:val="32"/>
-          <w:szCs w:val="32"/>
-        </w:rPr>
-      </w:pPr>
-      <w:r>
-        <w:rPr>
-          <w:rFonts w:ascii="Times New Roman" w:hAnsi="Times New Roman" w:cs="Times New Roman"/>
-          <w:b/>
-          <w:color w:val="202124"/>
-          <w:sz w:val="32"/>
-          <w:szCs w:val="32"/>
-        </w:rPr>
-        <w:t>16. Random Quote Generator:</w:t>
-      </w:r>
-    </w:p>
-    <w:p>
-      <w:pPr>
-        <w:rPr>
-          <w:rFonts w:ascii="Times New Roman" w:hAnsi="Times New Roman" w:eastAsia="Times New Roman" w:cs="Times New Roman"/>
-          <w:color w:val="202124"/>
-          <w:sz w:val="32"/>
-          <w:szCs w:val="32"/>
-        </w:rPr>
-      </w:pPr>
-      <w:r>
-        <w:rPr>
-          <w:rFonts w:ascii="Times New Roman" w:hAnsi="Times New Roman" w:cs="Times New Roman"/>
-          <w:color w:val="202124"/>
-          <w:sz w:val="32"/>
-          <w:szCs w:val="32"/>
+        <w:ind w:firstLine="720"/>
+        <w:rPr>
+          <w:rFonts w:ascii="Times New Roman" w:hAnsi="Times New Roman" w:cs="Times New Roman"/>
+          <w:b/>
+          <w:color w:val="202124"/>
+          <w:sz w:val="24"/>
+          <w:szCs w:val="24"/>
+        </w:rPr>
+      </w:pPr>
+      <w:r>
+        <w:rPr>
+          <w:rFonts w:ascii="Times New Roman" w:hAnsi="Times New Roman" w:cs="Times New Roman"/>
+          <w:b/>
+          <w:color w:val="202124"/>
+          <w:sz w:val="24"/>
+          <w:szCs w:val="24"/>
+        </w:rPr>
+        <w:t>16. Random Quote Generator: [Completed]</w:t>
+      </w:r>
+    </w:p>
+    <w:p>
+      <w:pPr>
+        <w:rPr>
+          <w:rFonts w:ascii="Times New Roman" w:hAnsi="Times New Roman" w:eastAsia="Times New Roman" w:cs="Times New Roman"/>
+          <w:color w:val="202124"/>
+          <w:sz w:val="24"/>
+          <w:szCs w:val="24"/>
+        </w:rPr>
+      </w:pPr>
+      <w:r>
+        <w:rPr>
+          <w:rFonts w:ascii="Times New Roman" w:hAnsi="Times New Roman" w:cs="Times New Roman"/>
+          <w:color w:val="202124"/>
+          <w:sz w:val="24"/>
+          <w:szCs w:val="24"/>
         </w:rPr>
         <w:t xml:space="preserve">  </w:t>
       </w:r>
@@ -1203,17 +1193,17 @@
         <w:rPr>
           <w:rFonts w:ascii="Times New Roman" w:hAnsi="Times New Roman" w:eastAsia="Times New Roman" w:cs="Times New Roman"/>
           <w:color w:val="202124"/>
-          <w:sz w:val="32"/>
-          <w:szCs w:val="32"/>
-        </w:rPr>
-        <w:t xml:space="preserve">             </w:t>
-      </w:r>
-      <w:r>
-        <w:rPr>
-          <w:rFonts w:ascii="Times New Roman" w:hAnsi="Times New Roman" w:eastAsia="Times New Roman" w:cs="Times New Roman"/>
-          <w:color w:val="202124"/>
-          <w:sz w:val="32"/>
-          <w:szCs w:val="32"/>
+          <w:sz w:val="24"/>
+          <w:szCs w:val="24"/>
+        </w:rPr>
+        <w:t xml:space="preserve">           </w:t>
+      </w:r>
+      <w:r>
+        <w:rPr>
+          <w:rFonts w:ascii="Times New Roman" w:hAnsi="Times New Roman" w:eastAsia="Times New Roman" w:cs="Times New Roman"/>
+          <w:color w:val="202124"/>
+          <w:sz w:val="24"/>
+          <w:szCs w:val="24"/>
         </w:rPr>
         <w:t>Build a Quote generator app on each refresh that gives us different quotes.</w:t>
       </w:r>
@@ -1221,8 +1211,8 @@
         <w:rPr>
           <w:rFonts w:ascii="Times New Roman" w:hAnsi="Times New Roman" w:eastAsia="Times New Roman" w:cs="Times New Roman"/>
           <w:color w:val="202124"/>
-          <w:sz w:val="32"/>
-          <w:szCs w:val="32"/>
+          <w:sz w:val="24"/>
+          <w:szCs w:val="24"/>
         </w:rPr>
       </w:r>
     </w:p>
@@ -2040,7 +2030,7 @@
           <w:sz w:val="32"/>
           <w:szCs w:val="32"/>
         </w:rPr>
-        <w:t>Left to do: 25 - 10 = 15;</w:t>
+        <w:t>Left to do: 25 - 11 = 14;</w:t>
       </w:r>
     </w:p>
     <w:sectPr>

</xml_diff>